<commit_message>
Release 1 com buzzer
</commit_message>
<xml_diff>
--- a/Documentação/Manual MotoAVC.docx
+++ b/Documentação/Manual MotoAVC.docx
@@ -845,7 +845,7 @@
           <w:r>
             <w:fldChar w:fldCharType="separate"/>
           </w:r>
-          <w:hyperlink w:anchor="_Toc71140329" w:history="1">
+          <w:hyperlink w:anchor="_Toc72858542" w:history="1">
             <w:r>
               <w:rPr>
                 <w:rStyle w:val="Hyperlink"/>
@@ -876,7 +876,7 @@
               <w:rPr>
                 <w:webHidden/>
               </w:rPr>
-              <w:instrText xml:space="preserve"> PAGEREF _Toc71140329 \h </w:instrText>
+              <w:instrText xml:space="preserve"> PAGEREF _Toc72858542 \h </w:instrText>
             </w:r>
             <w:r>
               <w:rPr>
@@ -913,7 +913,7 @@
               <w:lang w:eastAsia="pt-BR"/>
             </w:rPr>
           </w:pPr>
-          <w:hyperlink w:anchor="_Toc71140330" w:history="1">
+          <w:hyperlink w:anchor="_Toc72858543" w:history="1">
             <w:r>
               <w:rPr>
                 <w:rStyle w:val="Hyperlink"/>
@@ -926,7 +926,7 @@
               <w:rPr>
                 <w:rStyle w:val="Hyperlink"/>
               </w:rPr>
-              <w:t xml:space="preserve"> PRINCÍPIO DE FUNCIONAMENTO</w:t>
+              <w:t xml:space="preserve"> UTILIZAÇÃO</w:t>
             </w:r>
             <w:r>
               <w:rPr>
@@ -944,78 +944,7 @@
               <w:rPr>
                 <w:webHidden/>
               </w:rPr>
-              <w:instrText xml:space="preserve"> PAGEREF _Toc71140330 \h </w:instrText>
-            </w:r>
-            <w:r>
-              <w:rPr>
-                <w:webHidden/>
-              </w:rPr>
-            </w:r>
-            <w:r>
-              <w:rPr>
-                <w:webHidden/>
-              </w:rPr>
-              <w:fldChar w:fldCharType="separate"/>
-            </w:r>
-            <w:r>
-              <w:rPr>
-                <w:webHidden/>
-              </w:rPr>
-              <w:t>2</w:t>
-            </w:r>
-            <w:r>
-              <w:rPr>
-                <w:webHidden/>
-              </w:rPr>
-              <w:fldChar w:fldCharType="end"/>
-            </w:r>
-          </w:hyperlink>
-        </w:p>
-        <w:p>
-          <w:pPr>
-            <w:pStyle w:val="Sumrio1"/>
-            <w:rPr>
-              <w:rFonts w:asciiTheme="minorHAnsi" w:eastAsiaTheme="minorEastAsia" w:hAnsiTheme="minorHAnsi" w:cstheme="minorBidi"/>
-              <w:b w:val="0"/>
-              <w:bCs w:val="0"/>
-              <w:caps w:val="0"/>
-              <w:sz w:val="22"/>
-              <w:szCs w:val="22"/>
-              <w:lang w:eastAsia="pt-BR"/>
-            </w:rPr>
-          </w:pPr>
-          <w:hyperlink w:anchor="_Toc71140331" w:history="1">
-            <w:r>
-              <w:rPr>
-                <w:rStyle w:val="Hyperlink"/>
-                <w:snapToGrid w:val="0"/>
-                <w:w w:val="0"/>
-              </w:rPr>
-              <w:t>2</w:t>
-            </w:r>
-            <w:r>
-              <w:rPr>
-                <w:rStyle w:val="Hyperlink"/>
-              </w:rPr>
-              <w:t xml:space="preserve"> INTERFACE</w:t>
-            </w:r>
-            <w:r>
-              <w:rPr>
-                <w:webHidden/>
-              </w:rPr>
-              <w:tab/>
-            </w:r>
-            <w:r>
-              <w:rPr>
-                <w:webHidden/>
-              </w:rPr>
-              <w:fldChar w:fldCharType="begin"/>
-            </w:r>
-            <w:r>
-              <w:rPr>
-                <w:webHidden/>
-              </w:rPr>
-              <w:instrText xml:space="preserve"> PAGEREF _Toc71140331 \h </w:instrText>
+              <w:instrText xml:space="preserve"> PAGEREF _Toc72858543 \h </w:instrText>
             </w:r>
             <w:r>
               <w:rPr>
@@ -1055,7 +984,78 @@
               <w:lang w:eastAsia="pt-BR"/>
             </w:rPr>
           </w:pPr>
-          <w:hyperlink w:anchor="_Toc71140332" w:history="1">
+          <w:hyperlink w:anchor="_Toc72858544" w:history="1">
+            <w:r>
+              <w:rPr>
+                <w:rStyle w:val="Hyperlink"/>
+                <w:snapToGrid w:val="0"/>
+                <w:w w:val="0"/>
+              </w:rPr>
+              <w:t>2</w:t>
+            </w:r>
+            <w:r>
+              <w:rPr>
+                <w:rStyle w:val="Hyperlink"/>
+              </w:rPr>
+              <w:t xml:space="preserve"> INTERFACE</w:t>
+            </w:r>
+            <w:r>
+              <w:rPr>
+                <w:webHidden/>
+              </w:rPr>
+              <w:tab/>
+            </w:r>
+            <w:r>
+              <w:rPr>
+                <w:webHidden/>
+              </w:rPr>
+              <w:fldChar w:fldCharType="begin"/>
+            </w:r>
+            <w:r>
+              <w:rPr>
+                <w:webHidden/>
+              </w:rPr>
+              <w:instrText xml:space="preserve"> PAGEREF _Toc72858544 \h </w:instrText>
+            </w:r>
+            <w:r>
+              <w:rPr>
+                <w:webHidden/>
+              </w:rPr>
+            </w:r>
+            <w:r>
+              <w:rPr>
+                <w:webHidden/>
+              </w:rPr>
+              <w:fldChar w:fldCharType="separate"/>
+            </w:r>
+            <w:r>
+              <w:rPr>
+                <w:webHidden/>
+              </w:rPr>
+              <w:t>4</w:t>
+            </w:r>
+            <w:r>
+              <w:rPr>
+                <w:webHidden/>
+              </w:rPr>
+              <w:fldChar w:fldCharType="end"/>
+            </w:r>
+          </w:hyperlink>
+        </w:p>
+        <w:p>
+          <w:pPr>
+            <w:pStyle w:val="Sumrio1"/>
+            <w:rPr>
+              <w:rFonts w:asciiTheme="minorHAnsi" w:eastAsiaTheme="minorEastAsia" w:hAnsiTheme="minorHAnsi" w:cstheme="minorBidi"/>
+              <w:b w:val="0"/>
+              <w:bCs w:val="0"/>
+              <w:caps w:val="0"/>
+              <w:sz w:val="22"/>
+              <w:szCs w:val="22"/>
+              <w:lang w:eastAsia="pt-BR"/>
+            </w:rPr>
+          </w:pPr>
+          <w:hyperlink w:anchor="_Toc72858545" w:history="1">
             <w:r>
               <w:rPr>
                 <w:rStyle w:val="Hyperlink"/>
@@ -1086,7 +1086,7 @@
               <w:rPr>
                 <w:webHidden/>
               </w:rPr>
-              <w:instrText xml:space="preserve"> PAGEREF _Toc71140332 \h </w:instrText>
+              <w:instrText xml:space="preserve"> PAGEREF _Toc72858545 \h </w:instrText>
             </w:r>
             <w:r>
               <w:rPr>
@@ -1103,7 +1103,7 @@
               <w:rPr>
                 <w:webHidden/>
               </w:rPr>
-              <w:t>4</w:t>
+              <w:t>5</w:t>
             </w:r>
             <w:r>
               <w:rPr>
@@ -1123,7 +1123,7 @@
               <w:lang w:eastAsia="pt-BR"/>
             </w:rPr>
           </w:pPr>
-          <w:hyperlink w:anchor="_Toc71140333" w:history="1">
+          <w:hyperlink w:anchor="_Toc72858546" w:history="1">
             <w:r>
               <w:rPr>
                 <w:rStyle w:val="Hyperlink"/>
@@ -1154,7 +1154,7 @@
               <w:rPr>
                 <w:webHidden/>
               </w:rPr>
-              <w:instrText xml:space="preserve"> PAGEREF _Toc71140333 \h </w:instrText>
+              <w:instrText xml:space="preserve"> PAGEREF _Toc72858546 \h </w:instrText>
             </w:r>
             <w:r>
               <w:rPr>
@@ -1171,7 +1171,7 @@
               <w:rPr>
                 <w:webHidden/>
               </w:rPr>
-              <w:t>4</w:t>
+              <w:t>5</w:t>
             </w:r>
             <w:r>
               <w:rPr>
@@ -1191,7 +1191,7 @@
               <w:lang w:eastAsia="pt-BR"/>
             </w:rPr>
           </w:pPr>
-          <w:hyperlink w:anchor="_Toc71140334" w:history="1">
+          <w:hyperlink w:anchor="_Toc72858547" w:history="1">
             <w:r>
               <w:rPr>
                 <w:rStyle w:val="Hyperlink"/>
@@ -1204,19 +1204,7 @@
               <w:rPr>
                 <w:rStyle w:val="Hyperlink"/>
               </w:rPr>
-              <w:t xml:space="preserve"> MO</w:t>
-            </w:r>
-            <w:r>
-              <w:rPr>
-                <w:rStyle w:val="Hyperlink"/>
-              </w:rPr>
-              <w:t>D</w:t>
-            </w:r>
-            <w:r>
-              <w:rPr>
-                <w:rStyle w:val="Hyperlink"/>
-              </w:rPr>
-              <w:t>OS MIG</w:t>
+              <w:t xml:space="preserve"> MODOS MIG</w:t>
             </w:r>
             <w:r>
               <w:rPr>
@@ -1234,7 +1222,7 @@
               <w:rPr>
                 <w:webHidden/>
               </w:rPr>
-              <w:instrText xml:space="preserve"> PAGEREF _Toc71140334 \h </w:instrText>
+              <w:instrText xml:space="preserve"> PAGEREF _Toc72858547 \h </w:instrText>
             </w:r>
             <w:r>
               <w:rPr>
@@ -1251,7 +1239,148 @@
               <w:rPr>
                 <w:webHidden/>
               </w:rPr>
+              <w:t>5</w:t>
+            </w:r>
+            <w:r>
+              <w:rPr>
+                <w:webHidden/>
+              </w:rPr>
+              <w:fldChar w:fldCharType="end"/>
+            </w:r>
+          </w:hyperlink>
+        </w:p>
+        <w:p>
+          <w:pPr>
+            <w:pStyle w:val="Sumrio1"/>
+            <w:rPr>
+              <w:rFonts w:asciiTheme="minorHAnsi" w:eastAsiaTheme="minorEastAsia" w:hAnsiTheme="minorHAnsi" w:cstheme="minorBidi"/>
+              <w:b w:val="0"/>
+              <w:bCs w:val="0"/>
+              <w:caps w:val="0"/>
+              <w:sz w:val="22"/>
+              <w:szCs w:val="22"/>
+              <w:lang w:eastAsia="pt-BR"/>
+            </w:rPr>
+          </w:pPr>
+          <w:hyperlink w:anchor="_Toc72858548" w:history="1">
+            <w:r>
+              <w:rPr>
+                <w:rStyle w:val="Hyperlink"/>
+                <w:snapToGrid w:val="0"/>
+                <w:w w:val="0"/>
+                <w:lang w:eastAsia="pt-BR"/>
+              </w:rPr>
               <w:t>4</w:t>
+            </w:r>
+            <w:r>
+              <w:rPr>
+                <w:rStyle w:val="Hyperlink"/>
+                <w:lang w:eastAsia="pt-BR"/>
+              </w:rPr>
+              <w:t xml:space="preserve"> ANEXOS</w:t>
+            </w:r>
+            <w:r>
+              <w:rPr>
+                <w:webHidden/>
+              </w:rPr>
+              <w:tab/>
+            </w:r>
+            <w:r>
+              <w:rPr>
+                <w:webHidden/>
+              </w:rPr>
+              <w:fldChar w:fldCharType="begin"/>
+            </w:r>
+            <w:r>
+              <w:rPr>
+                <w:webHidden/>
+              </w:rPr>
+              <w:instrText xml:space="preserve"> PAGEREF _Toc72858548 \h </w:instrText>
+            </w:r>
+            <w:r>
+              <w:rPr>
+                <w:webHidden/>
+              </w:rPr>
+            </w:r>
+            <w:r>
+              <w:rPr>
+                <w:webHidden/>
+              </w:rPr>
+              <w:fldChar w:fldCharType="separate"/>
+            </w:r>
+            <w:r>
+              <w:rPr>
+                <w:webHidden/>
+              </w:rPr>
+              <w:t>6</w:t>
+            </w:r>
+            <w:r>
+              <w:rPr>
+                <w:webHidden/>
+              </w:rPr>
+              <w:fldChar w:fldCharType="end"/>
+            </w:r>
+          </w:hyperlink>
+        </w:p>
+        <w:p>
+          <w:pPr>
+            <w:pStyle w:val="Sumrio2"/>
+            <w:rPr>
+              <w:rFonts w:asciiTheme="minorHAnsi" w:eastAsiaTheme="minorEastAsia" w:hAnsiTheme="minorHAnsi" w:cstheme="minorBidi"/>
+              <w:smallCaps w:val="0"/>
+              <w:szCs w:val="22"/>
+              <w:lang w:eastAsia="pt-BR"/>
+            </w:rPr>
+          </w:pPr>
+          <w:hyperlink w:anchor="_Toc72858549" w:history="1">
+            <w:r>
+              <w:rPr>
+                <w:rStyle w:val="Hyperlink"/>
+                <w:snapToGrid w:val="0"/>
+                <w:w w:val="0"/>
+              </w:rPr>
+              <w:t>4.1</w:t>
+            </w:r>
+            <w:r>
+              <w:rPr>
+                <w:rStyle w:val="Hyperlink"/>
+              </w:rPr>
+              <w:t xml:space="preserve"> CIRCUITOS ELETRÔNICOS</w:t>
+            </w:r>
+            <w:r>
+              <w:rPr>
+                <w:webHidden/>
+              </w:rPr>
+              <w:tab/>
+            </w:r>
+            <w:r>
+              <w:rPr>
+                <w:webHidden/>
+              </w:rPr>
+              <w:fldChar w:fldCharType="begin"/>
+            </w:r>
+            <w:r>
+              <w:rPr>
+                <w:webHidden/>
+              </w:rPr>
+              <w:instrText xml:space="preserve"> PAGEREF _Toc72858549 \h </w:instrText>
+            </w:r>
+            <w:r>
+              <w:rPr>
+                <w:webHidden/>
+              </w:rPr>
+            </w:r>
+            <w:r>
+              <w:rPr>
+                <w:webHidden/>
+              </w:rPr>
+              <w:fldChar w:fldCharType="separate"/>
+            </w:r>
+            <w:r>
+              <w:rPr>
+                <w:webHidden/>
+              </w:rPr>
+              <w:t>6</w:t>
             </w:r>
             <w:r>
               <w:rPr>
@@ -1290,7 +1419,7 @@
           <w:spacing w:val="0"/>
         </w:rPr>
       </w:pPr>
-      <w:bookmarkStart w:id="0" w:name="_Toc71140329"/>
+      <w:bookmarkStart w:id="0" w:name="_Toc72858542"/>
       <w:r>
         <w:rPr>
           <w:rStyle w:val="TtulodoLivro"/>
@@ -1321,7 +1450,7 @@
         <w:t xml:space="preserve"> é um equipamento desenvolvido com o objetivo </w:t>
       </w:r>
       <w:r>
-        <w:t xml:space="preserve">de ampliar e facilitar a utilização da funcionalidade de seguimento de junta e controle da distância entre tocha e peça, dos robôs </w:t>
+        <w:t xml:space="preserve">de ampliar e facilitar a utilização da funcionalidade de controle da distância entre tocha e peça, dos robôs </w:t>
       </w:r>
       <w:r>
         <w:rPr>
@@ -1383,7 +1512,13 @@
         <w:fldChar w:fldCharType="end"/>
       </w:r>
       <w:r>
-        <w:t xml:space="preserve">. Dessa forma, sua aplicação fica limitada a processos que utilizem controle de tensão, como o </w:t>
+        <w:t xml:space="preserve">. </w:t>
+      </w:r>
+      <w:r>
+        <w:t>Consequentemente</w:t>
+      </w:r>
+      <w:r>
+        <w:t xml:space="preserve">, sua aplicação fica limitada a processos que utilizem controle de tensão, como o </w:t>
       </w:r>
       <w:r>
         <w:rPr>
@@ -1433,12 +1568,27 @@
       <w:r>
         <w:t>.</w:t>
       </w:r>
+      <w:r>
+        <w:t xml:space="preserve"> O objetivo do </w:t>
+      </w:r>
+      <w:r>
+        <w:rPr>
+          <w:i/>
+        </w:rPr>
+        <w:t xml:space="preserve">MotoAVC </w:t>
+      </w:r>
+      <w:r>
+        <w:t>é viabilizar estas aplicações.</w:t>
+      </w:r>
     </w:p>
     <w:p>
       <w:pPr>
         <w:pStyle w:val="figuranotexto"/>
       </w:pPr>
       <w:r>
+        <w:rPr>
+          <w:lang w:eastAsia="pt-BR"/>
+        </w:rPr>
         <w:drawing>
           <wp:inline distT="0" distB="0" distL="0" distR="0" wp14:anchorId="619F300D" wp14:editId="461B03EE">
             <wp:extent cx="4000593" cy="2025803"/>
@@ -1487,8 +1637,8 @@
       <w:pPr>
         <w:pStyle w:val="Legenda"/>
       </w:pPr>
-      <w:bookmarkStart w:id="1" w:name="_Ref71152477"/>
-      <w:bookmarkStart w:id="2" w:name="_Ref71152482"/>
+      <w:bookmarkStart w:id="1" w:name="_Ref71152482"/>
+      <w:bookmarkStart w:id="2" w:name="_Ref71152477"/>
       <w:r>
         <w:t>Figura</w:t>
       </w:r>
@@ -1503,7 +1653,7 @@
           <w:t>1</w:t>
         </w:r>
       </w:fldSimple>
-      <w:bookmarkEnd w:id="2"/>
+      <w:bookmarkEnd w:id="1"/>
       <w:r>
         <w:t xml:space="preserve"> – Diagrama de instalação padrão do </w:t>
       </w:r>
@@ -1516,7 +1666,7 @@
       <w:r>
         <w:t xml:space="preserve"> (manual do usuário).</w:t>
       </w:r>
-      <w:bookmarkEnd w:id="1"/>
+      <w:bookmarkEnd w:id="2"/>
     </w:p>
     <w:p>
       <w:pPr>
@@ -1540,8 +1690,81 @@
       <w:r>
         <w:t xml:space="preserve">é instalado </w:t>
       </w:r>
-      <w:bookmarkStart w:id="3" w:name="_GoBack"/>
-      <w:bookmarkEnd w:id="3"/>
+      <w:r>
+        <w:t xml:space="preserve">diretamente ao gabinete </w:t>
+      </w:r>
+      <w:r>
+        <w:rPr>
+          <w:i/>
+        </w:rPr>
+        <w:t>COMARCIII</w:t>
+      </w:r>
+      <w:r>
+        <w:rPr>
+          <w:i/>
+        </w:rPr>
+        <w:t xml:space="preserve"> </w:t>
+      </w:r>
+      <w:r>
+        <w:t xml:space="preserve">do robô </w:t>
+      </w:r>
+      <w:r>
+        <w:rPr>
+          <w:i/>
+        </w:rPr>
+        <w:t>MOTOMAN</w:t>
+      </w:r>
+      <w:r>
+        <w:t xml:space="preserve">, por meio de um cabo que se conecta ao conector interno do </w:t>
+      </w:r>
+      <w:r>
+        <w:rPr>
+          <w:i/>
+        </w:rPr>
+        <w:t>COMARCIII</w:t>
+      </w:r>
+      <w:r>
+        <w:rPr>
+          <w:i/>
+        </w:rPr>
+        <w:t xml:space="preserve"> </w:t>
+      </w:r>
+      <w:r>
+        <w:t xml:space="preserve">(originalmente destinado ao sensor hall), conforme o diagrama apresentado na </w:t>
+      </w:r>
+      <w:r>
+        <w:fldChar w:fldCharType="begin"/>
+      </w:r>
+      <w:r>
+        <w:instrText xml:space="preserve"> REF _Ref72761524 \h </w:instrText>
+      </w:r>
+      <w:r>
+        <w:fldChar w:fldCharType="separate"/>
+      </w:r>
+      <w:r>
+        <w:t xml:space="preserve">Figura </w:t>
+      </w:r>
+      <w:r>
+        <w:rPr>
+          <w:noProof/>
+        </w:rPr>
+        <w:t>2</w:t>
+      </w:r>
+      <w:r>
+        <w:fldChar w:fldCharType="end"/>
+      </w:r>
+      <w:r>
+        <w:t xml:space="preserve">. Neste diagrama também é possível constatar que as saídas positiva e negativa da fonte de soldagem devem ser conectadas diretamente ao </w:t>
+      </w:r>
+      <w:r>
+        <w:rPr>
+          <w:i/>
+        </w:rPr>
+        <w:t>MotoAVC</w:t>
+      </w:r>
+      <w:r>
+        <w:t>.</w:t>
+      </w:r>
     </w:p>
     <w:p>
       <w:pPr>
@@ -1605,6 +1828,7 @@
       <w:pPr>
         <w:pStyle w:val="Legenda"/>
       </w:pPr>
+      <w:bookmarkStart w:id="3" w:name="_Ref72761524"/>
       <w:r>
         <w:t xml:space="preserve">Figura </w:t>
       </w:r>
@@ -1616,6 +1840,7 @@
           <w:t>2</w:t>
         </w:r>
       </w:fldSimple>
+      <w:bookmarkEnd w:id="3"/>
       <w:r>
         <w:t xml:space="preserve"> – Diagrama de instalação do </w:t>
       </w:r>
@@ -1626,16 +1851,31 @@
         <w:t>MotoAVC</w:t>
       </w:r>
       <w:r>
-        <w:t xml:space="preserve"> ao robô Motoman.</w:t>
+        <w:t xml:space="preserve"> ao robô </w:t>
+      </w:r>
+      <w:r>
+        <w:rPr>
+          <w:i/>
+        </w:rPr>
+        <w:t>MOTOMAN</w:t>
+      </w:r>
+      <w:r>
+        <w:t>.</w:t>
       </w:r>
     </w:p>
     <w:p>
       <w:pPr>
+        <w:pStyle w:val="Corpodotexto"/>
+      </w:pPr>
+    </w:p>
+    <w:p>
+      <w:pPr>
         <w:pStyle w:val="Titulo2"/>
       </w:pPr>
-      <w:bookmarkStart w:id="4" w:name="_Toc71140330"/>
-      <w:r>
-        <w:t>PRINCÍPIO DE FUNCIONAMENTO</w:t>
+      <w:bookmarkStart w:id="4" w:name="_Toc72858543"/>
+      <w:r>
+        <w:lastRenderedPageBreak/>
+        <w:t>UTILIZAÇÃO</w:t>
       </w:r>
       <w:bookmarkEnd w:id="4"/>
     </w:p>
@@ -1649,48 +1889,6 @@
     </w:p>
     <w:p>
       <w:pPr>
-        <w:pStyle w:val="Titulo1"/>
-      </w:pPr>
-      <w:bookmarkStart w:id="5" w:name="_Toc71140331"/>
-      <w:r>
-        <w:lastRenderedPageBreak/>
-        <w:t>INTERFACE</w:t>
-      </w:r>
-      <w:bookmarkEnd w:id="5"/>
-    </w:p>
-    <w:p>
-      <w:pPr>
-        <w:pStyle w:val="Corpodotexto"/>
-      </w:pPr>
-    </w:p>
-    <w:p>
-      <w:pPr>
-        <w:pStyle w:val="Titulo1"/>
-      </w:pPr>
-      <w:bookmarkStart w:id="6" w:name="_Toc71140332"/>
-      <w:r>
-        <w:lastRenderedPageBreak/>
-        <w:t>MODOS DE OPERAÇÃO</w:t>
-      </w:r>
-      <w:bookmarkEnd w:id="6"/>
-    </w:p>
-    <w:p>
-      <w:pPr>
-        <w:pStyle w:val="Corpodotexto"/>
-      </w:pPr>
-    </w:p>
-    <w:p>
-      <w:pPr>
-        <w:pStyle w:val="Titulo2"/>
-      </w:pPr>
-      <w:bookmarkStart w:id="7" w:name="_Toc71140333"/>
-      <w:r>
-        <w:t>MODOS TIG</w:t>
-      </w:r>
-      <w:bookmarkEnd w:id="7"/>
-    </w:p>
-    <w:p>
-      <w:pPr>
         <w:pStyle w:val="Corpodotexto"/>
         <w:rPr>
           <w:lang w:eastAsia="pt-BR"/>
@@ -1699,17 +1897,1027 @@
     </w:p>
     <w:p>
       <w:pPr>
+        <w:pStyle w:val="Titulo1"/>
+      </w:pPr>
+      <w:bookmarkStart w:id="5" w:name="_Toc72858544"/>
+      <w:r>
+        <w:lastRenderedPageBreak/>
+        <w:t>INTERFACE</w:t>
+      </w:r>
+      <w:bookmarkEnd w:id="5"/>
+    </w:p>
+    <w:p>
+      <w:pPr>
+        <w:pStyle w:val="Corpodotexto"/>
+      </w:pPr>
+    </w:p>
+    <w:p>
+      <w:pPr>
+        <w:pStyle w:val="figuranotexto"/>
+      </w:pPr>
+      <w:r>
+        <w:rPr>
+          <w:lang w:eastAsia="pt-BR"/>
+        </w:rPr>
+        <mc:AlternateContent>
+          <mc:Choice Requires="wpc">
+            <w:drawing>
+              <wp:inline distT="0" distB="0" distL="0" distR="0" wp14:anchorId="1D8F13A4" wp14:editId="3F666AE1">
+                <wp:extent cx="4683125" cy="3082869"/>
+                <wp:effectExtent l="0" t="0" r="3175" b="3810"/>
+                <wp:docPr id="14" name="Tela 14"/>
+                <wp:cNvGraphicFramePr>
+                  <a:graphicFrameLocks xmlns:a="http://schemas.openxmlformats.org/drawingml/2006/main" noChangeAspect="1"/>
+                </wp:cNvGraphicFramePr>
+                <a:graphic xmlns:a="http://schemas.openxmlformats.org/drawingml/2006/main">
+                  <a:graphicData uri="http://schemas.microsoft.com/office/word/2010/wordprocessingCanvas">
+                    <wpc:wpc>
+                      <wpc:bg/>
+                      <wpc:whole/>
+                      <pic:pic xmlns:pic="http://schemas.openxmlformats.org/drawingml/2006/picture">
+                        <pic:nvPicPr>
+                          <pic:cNvPr id="16" name="Imagem 16"/>
+                          <pic:cNvPicPr>
+                            <a:picLocks noChangeAspect="1"/>
+                          </pic:cNvPicPr>
+                        </pic:nvPicPr>
+                        <pic:blipFill rotWithShape="1">
+                          <a:blip r:embed="rId17">
+                            <a:extLst>
+                              <a:ext uri="{28A0092B-C50C-407E-A947-70E740481C1C}">
+                                <a14:useLocalDpi xmlns:a14="http://schemas.microsoft.com/office/drawing/2010/main" val="0"/>
+                              </a:ext>
+                            </a:extLst>
+                          </a:blip>
+                          <a:srcRect l="6505" t="7067" r="6385" b="7591"/>
+                          <a:stretch/>
+                        </pic:blipFill>
+                        <pic:spPr>
+                          <a:xfrm>
+                            <a:off x="1087706" y="411924"/>
+                            <a:ext cx="3224865" cy="2124642"/>
+                          </a:xfrm>
+                          <a:prstGeom prst="rect">
+                            <a:avLst/>
+                          </a:prstGeom>
+                        </pic:spPr>
+                      </pic:pic>
+                      <wps:wsp>
+                        <wps:cNvPr id="18" name="Retângulo Arredondado 18"/>
+                        <wps:cNvSpPr/>
+                        <wps:spPr>
+                          <a:xfrm>
+                            <a:off x="1872257" y="2546520"/>
+                            <a:ext cx="897570" cy="499273"/>
+                          </a:xfrm>
+                          <a:prstGeom prst="roundRect">
+                            <a:avLst/>
+                          </a:prstGeom>
+                          <a:ln w="12700">
+                            <a:solidFill>
+                              <a:schemeClr val="accent2">
+                                <a:lumMod val="75000"/>
+                              </a:schemeClr>
+                            </a:solidFill>
+                          </a:ln>
+                        </wps:spPr>
+                        <wps:style>
+                          <a:lnRef idx="2">
+                            <a:schemeClr val="dk1"/>
+                          </a:lnRef>
+                          <a:fillRef idx="1">
+                            <a:schemeClr val="lt1"/>
+                          </a:fillRef>
+                          <a:effectRef idx="0">
+                            <a:schemeClr val="dk1"/>
+                          </a:effectRef>
+                          <a:fontRef idx="minor">
+                            <a:schemeClr val="dk1"/>
+                          </a:fontRef>
+                        </wps:style>
+                        <wps:txbx>
+                          <w:txbxContent>
+                            <w:p>
+                              <w:pPr>
+                                <w:jc w:val="center"/>
+                                <w:rPr>
+                                  <w:sz w:val="16"/>
+                                </w:rPr>
+                              </w:pPr>
+                              <w:r>
+                                <w:rPr>
+                                  <w:sz w:val="16"/>
+                                </w:rPr>
+                                <w:t>Conector</w:t>
+                              </w:r>
+                              <w:r>
+                                <w:rPr>
+                                  <w:sz w:val="16"/>
+                                </w:rPr>
+                                <w:t xml:space="preserve"> </w:t>
+                              </w:r>
+                              <w:r>
+                                <w:rPr>
+                                  <w:sz w:val="16"/>
+                                </w:rPr>
+                                <w:t>de</w:t>
+                              </w:r>
+                              <w:r>
+                                <w:rPr>
+                                  <w:sz w:val="16"/>
+                                </w:rPr>
+                                <w:t xml:space="preserve"> visualização no computador</w:t>
+                              </w:r>
+                            </w:p>
+                          </w:txbxContent>
+                        </wps:txbx>
+                        <wps:bodyPr rot="0" spcFirstLastPara="0" vertOverflow="overflow" horzOverflow="overflow" vert="horz" wrap="square" lIns="91440" tIns="45720" rIns="91440" bIns="45720" numCol="1" spcCol="0" rtlCol="0" fromWordArt="0" anchor="ctr" anchorCtr="0" forceAA="0" compatLnSpc="1">
+                          <a:prstTxWarp prst="textNoShape">
+                            <a:avLst/>
+                          </a:prstTxWarp>
+                          <a:noAutofit/>
+                        </wps:bodyPr>
+                      </wps:wsp>
+                      <wps:wsp>
+                        <wps:cNvPr id="19" name="Conector reto 19"/>
+                        <wps:cNvCnPr/>
+                        <wps:spPr>
+                          <a:xfrm flipV="1">
+                            <a:off x="2577465" y="2246282"/>
+                            <a:ext cx="172479" cy="268476"/>
+                          </a:xfrm>
+                          <a:prstGeom prst="line">
+                            <a:avLst/>
+                          </a:prstGeom>
+                          <a:ln w="19050">
+                            <a:solidFill>
+                              <a:schemeClr val="accent2">
+                                <a:lumMod val="75000"/>
+                              </a:schemeClr>
+                            </a:solidFill>
+                            <a:prstDash val="dash"/>
+                          </a:ln>
+                        </wps:spPr>
+                        <wps:style>
+                          <a:lnRef idx="1">
+                            <a:schemeClr val="dk1"/>
+                          </a:lnRef>
+                          <a:fillRef idx="0">
+                            <a:schemeClr val="dk1"/>
+                          </a:fillRef>
+                          <a:effectRef idx="0">
+                            <a:schemeClr val="dk1"/>
+                          </a:effectRef>
+                          <a:fontRef idx="minor">
+                            <a:schemeClr val="tx1"/>
+                          </a:fontRef>
+                        </wps:style>
+                        <wps:bodyPr/>
+                      </wps:wsp>
+                      <wps:wsp>
+                        <wps:cNvPr id="49" name="Retângulo Arredondado 49"/>
+                        <wps:cNvSpPr/>
+                        <wps:spPr>
+                          <a:xfrm>
+                            <a:off x="3467243" y="2554726"/>
+                            <a:ext cx="1049036" cy="499273"/>
+                          </a:xfrm>
+                          <a:prstGeom prst="roundRect">
+                            <a:avLst/>
+                          </a:prstGeom>
+                          <a:ln w="12700">
+                            <a:solidFill>
+                              <a:schemeClr val="accent1">
+                                <a:lumMod val="75000"/>
+                              </a:schemeClr>
+                            </a:solidFill>
+                          </a:ln>
+                        </wps:spPr>
+                        <wps:style>
+                          <a:lnRef idx="2">
+                            <a:schemeClr val="dk1"/>
+                          </a:lnRef>
+                          <a:fillRef idx="1">
+                            <a:schemeClr val="lt1"/>
+                          </a:fillRef>
+                          <a:effectRef idx="0">
+                            <a:schemeClr val="dk1"/>
+                          </a:effectRef>
+                          <a:fontRef idx="minor">
+                            <a:schemeClr val="dk1"/>
+                          </a:fontRef>
+                        </wps:style>
+                        <wps:txbx>
+                          <w:txbxContent>
+                            <w:p>
+                              <w:pPr>
+                                <w:jc w:val="center"/>
+                                <w:rPr>
+                                  <w:sz w:val="16"/>
+                                </w:rPr>
+                              </w:pPr>
+                              <w:r>
+                                <w:rPr>
+                                  <w:sz w:val="16"/>
+                                </w:rPr>
+                                <w:t>Conector</w:t>
+                              </w:r>
+                              <w:r>
+                                <w:rPr>
+                                  <w:sz w:val="16"/>
+                                </w:rPr>
+                                <w:t xml:space="preserve"> para o módulo de aquisição de tensão</w:t>
+                              </w:r>
+                            </w:p>
+                          </w:txbxContent>
+                        </wps:txbx>
+                        <wps:bodyPr rot="0" spcFirstLastPara="0" vertOverflow="overflow" horzOverflow="overflow" vert="horz" wrap="square" lIns="91440" tIns="45720" rIns="91440" bIns="45720" numCol="1" spcCol="0" rtlCol="0" fromWordArt="0" anchor="ctr" anchorCtr="0" forceAA="0" compatLnSpc="1">
+                          <a:prstTxWarp prst="textNoShape">
+                            <a:avLst/>
+                          </a:prstTxWarp>
+                          <a:noAutofit/>
+                        </wps:bodyPr>
+                      </wps:wsp>
+                      <wps:wsp>
+                        <wps:cNvPr id="53" name="Conector reto 53"/>
+                        <wps:cNvCnPr/>
+                        <wps:spPr>
+                          <a:xfrm flipH="1" flipV="1">
+                            <a:off x="3802419" y="2205394"/>
+                            <a:ext cx="198327" cy="307044"/>
+                          </a:xfrm>
+                          <a:prstGeom prst="line">
+                            <a:avLst/>
+                          </a:prstGeom>
+                          <a:ln w="19050">
+                            <a:solidFill>
+                              <a:schemeClr val="accent1">
+                                <a:lumMod val="75000"/>
+                              </a:schemeClr>
+                            </a:solidFill>
+                            <a:prstDash val="dash"/>
+                          </a:ln>
+                        </wps:spPr>
+                        <wps:style>
+                          <a:lnRef idx="1">
+                            <a:schemeClr val="dk1"/>
+                          </a:lnRef>
+                          <a:fillRef idx="0">
+                            <a:schemeClr val="dk1"/>
+                          </a:fillRef>
+                          <a:effectRef idx="0">
+                            <a:schemeClr val="dk1"/>
+                          </a:effectRef>
+                          <a:fontRef idx="minor">
+                            <a:schemeClr val="tx1"/>
+                          </a:fontRef>
+                        </wps:style>
+                        <wps:bodyPr/>
+                      </wps:wsp>
+                      <wps:wsp>
+                        <wps:cNvPr id="61" name="Retângulo Arredondado 61"/>
+                        <wps:cNvSpPr/>
+                        <wps:spPr>
+                          <a:xfrm>
+                            <a:off x="47707" y="1507611"/>
+                            <a:ext cx="897570" cy="499273"/>
+                          </a:xfrm>
+                          <a:prstGeom prst="roundRect">
+                            <a:avLst/>
+                          </a:prstGeom>
+                          <a:ln w="12700">
+                            <a:solidFill>
+                              <a:schemeClr val="accent4">
+                                <a:lumMod val="75000"/>
+                              </a:schemeClr>
+                            </a:solidFill>
+                          </a:ln>
+                        </wps:spPr>
+                        <wps:style>
+                          <a:lnRef idx="2">
+                            <a:schemeClr val="dk1"/>
+                          </a:lnRef>
+                          <a:fillRef idx="1">
+                            <a:schemeClr val="lt1"/>
+                          </a:fillRef>
+                          <a:effectRef idx="0">
+                            <a:schemeClr val="dk1"/>
+                          </a:effectRef>
+                          <a:fontRef idx="minor">
+                            <a:schemeClr val="dk1"/>
+                          </a:fontRef>
+                        </wps:style>
+                        <wps:txbx>
+                          <w:txbxContent>
+                            <w:p>
+                              <w:pPr>
+                                <w:jc w:val="center"/>
+                                <w:rPr>
+                                  <w:sz w:val="16"/>
+                                </w:rPr>
+                              </w:pPr>
+                              <w:r>
+                                <w:rPr>
+                                  <w:sz w:val="16"/>
+                                </w:rPr>
+                                <w:t xml:space="preserve">Encoder de </w:t>
+                              </w:r>
+                              <w:r>
+                                <w:rPr>
+                                  <w:sz w:val="16"/>
+                                </w:rPr>
+                                <w:t xml:space="preserve">navegação e </w:t>
+                              </w:r>
+                              <w:r>
+                                <w:rPr>
+                                  <w:sz w:val="16"/>
+                                </w:rPr>
+                                <w:t>ajuste</w:t>
+                              </w:r>
+                              <w:r>
+                                <w:rPr>
+                                  <w:sz w:val="16"/>
+                                </w:rPr>
+                                <w:t>s</w:t>
+                              </w:r>
+                            </w:p>
+                          </w:txbxContent>
+                        </wps:txbx>
+                        <wps:bodyPr rot="0" spcFirstLastPara="0" vertOverflow="overflow" horzOverflow="overflow" vert="horz" wrap="square" lIns="91440" tIns="45720" rIns="91440" bIns="45720" numCol="1" spcCol="0" rtlCol="0" fromWordArt="0" anchor="ctr" anchorCtr="0" forceAA="0" compatLnSpc="1">
+                          <a:prstTxWarp prst="textNoShape">
+                            <a:avLst/>
+                          </a:prstTxWarp>
+                          <a:noAutofit/>
+                        </wps:bodyPr>
+                      </wps:wsp>
+                      <wps:wsp>
+                        <wps:cNvPr id="65" name="Retângulo Arredondado 65"/>
+                        <wps:cNvSpPr/>
+                        <wps:spPr>
+                          <a:xfrm>
+                            <a:off x="58358" y="550079"/>
+                            <a:ext cx="897570" cy="499273"/>
+                          </a:xfrm>
+                          <a:prstGeom prst="roundRect">
+                            <a:avLst/>
+                          </a:prstGeom>
+                          <a:ln w="12700">
+                            <a:solidFill>
+                              <a:schemeClr val="accent6">
+                                <a:lumMod val="75000"/>
+                              </a:schemeClr>
+                            </a:solidFill>
+                          </a:ln>
+                        </wps:spPr>
+                        <wps:style>
+                          <a:lnRef idx="2">
+                            <a:schemeClr val="dk1"/>
+                          </a:lnRef>
+                          <a:fillRef idx="1">
+                            <a:schemeClr val="lt1"/>
+                          </a:fillRef>
+                          <a:effectRef idx="0">
+                            <a:schemeClr val="dk1"/>
+                          </a:effectRef>
+                          <a:fontRef idx="minor">
+                            <a:schemeClr val="dk1"/>
+                          </a:fontRef>
+                        </wps:style>
+                        <wps:txbx>
+                          <w:txbxContent>
+                            <w:p>
+                              <w:pPr>
+                                <w:jc w:val="center"/>
+                                <w:rPr>
+                                  <w:sz w:val="16"/>
+                                </w:rPr>
+                              </w:pPr>
+                              <w:r>
+                                <w:rPr>
+                                  <w:sz w:val="16"/>
+                                </w:rPr>
+                                <w:t>Chave de liga/desliga do equipamento</w:t>
+                              </w:r>
+                            </w:p>
+                          </w:txbxContent>
+                        </wps:txbx>
+                        <wps:bodyPr rot="0" spcFirstLastPara="0" vertOverflow="overflow" horzOverflow="overflow" vert="horz" wrap="square" lIns="91440" tIns="45720" rIns="91440" bIns="45720" numCol="1" spcCol="0" rtlCol="0" fromWordArt="0" anchor="ctr" anchorCtr="0" forceAA="0" compatLnSpc="1">
+                          <a:prstTxWarp prst="textNoShape">
+                            <a:avLst/>
+                          </a:prstTxWarp>
+                          <a:noAutofit/>
+                        </wps:bodyPr>
+                      </wps:wsp>
+                      <pic:pic xmlns:pic="http://schemas.openxmlformats.org/drawingml/2006/picture">
+                        <pic:nvPicPr>
+                          <pic:cNvPr id="67" name="Imagem 67"/>
+                          <pic:cNvPicPr/>
+                        </pic:nvPicPr>
+                        <pic:blipFill rotWithShape="1">
+                          <a:blip r:embed="rId17">
+                            <a:extLst>
+                              <a:ext uri="{28A0092B-C50C-407E-A947-70E740481C1C}">
+                                <a14:useLocalDpi xmlns:a14="http://schemas.microsoft.com/office/drawing/2010/main" val="0"/>
+                              </a:ext>
+                            </a:extLst>
+                          </a:blip>
+                          <a:srcRect l="14744" t="61493" r="58433" b="13510"/>
+                          <a:stretch/>
+                        </pic:blipFill>
+                        <pic:spPr>
+                          <a:xfrm>
+                            <a:off x="1303969" y="1767578"/>
+                            <a:ext cx="992907" cy="622159"/>
+                          </a:xfrm>
+                          <a:prstGeom prst="rect">
+                            <a:avLst/>
+                          </a:prstGeom>
+                        </pic:spPr>
+                      </pic:pic>
+                      <wps:wsp>
+                        <wps:cNvPr id="20" name="Retângulo Arredondado 20"/>
+                        <wps:cNvSpPr/>
+                        <wps:spPr>
+                          <a:xfrm>
+                            <a:off x="1359672" y="1224500"/>
+                            <a:ext cx="779165" cy="1165237"/>
+                          </a:xfrm>
+                          <a:prstGeom prst="roundRect">
+                            <a:avLst>
+                              <a:gd name="adj" fmla="val 14102"/>
+                            </a:avLst>
+                          </a:prstGeom>
+                          <a:noFill/>
+                          <a:ln w="9525">
+                            <a:solidFill>
+                              <a:schemeClr val="bg1">
+                                <a:lumMod val="65000"/>
+                              </a:schemeClr>
+                            </a:solidFill>
+                            <a:prstDash val="dash"/>
+                          </a:ln>
+                        </wps:spPr>
+                        <wps:style>
+                          <a:lnRef idx="2">
+                            <a:schemeClr val="accent1">
+                              <a:shade val="50000"/>
+                            </a:schemeClr>
+                          </a:lnRef>
+                          <a:fillRef idx="1">
+                            <a:schemeClr val="accent1"/>
+                          </a:fillRef>
+                          <a:effectRef idx="0">
+                            <a:schemeClr val="accent1"/>
+                          </a:effectRef>
+                          <a:fontRef idx="minor">
+                            <a:schemeClr val="lt1"/>
+                          </a:fontRef>
+                        </wps:style>
+                        <wps:bodyPr rot="0" spcFirstLastPara="0" vertOverflow="overflow" horzOverflow="overflow" vert="horz" wrap="square" lIns="91440" tIns="45720" rIns="91440" bIns="45720" numCol="1" spcCol="0" rtlCol="0" fromWordArt="0" anchor="ctr" anchorCtr="0" forceAA="0" compatLnSpc="1">
+                          <a:prstTxWarp prst="textNoShape">
+                            <a:avLst/>
+                          </a:prstTxWarp>
+                          <a:noAutofit/>
+                        </wps:bodyPr>
+                      </wps:wsp>
+                      <wps:wsp>
+                        <wps:cNvPr id="63" name="Conector reto 63"/>
+                        <wps:cNvCnPr/>
+                        <wps:spPr>
+                          <a:xfrm flipV="1">
+                            <a:off x="991391" y="1618797"/>
+                            <a:ext cx="510493" cy="106587"/>
+                          </a:xfrm>
+                          <a:prstGeom prst="line">
+                            <a:avLst/>
+                          </a:prstGeom>
+                          <a:ln w="19050">
+                            <a:solidFill>
+                              <a:schemeClr val="accent4">
+                                <a:lumMod val="75000"/>
+                              </a:schemeClr>
+                            </a:solidFill>
+                            <a:prstDash val="dash"/>
+                          </a:ln>
+                        </wps:spPr>
+                        <wps:style>
+                          <a:lnRef idx="1">
+                            <a:schemeClr val="dk1"/>
+                          </a:lnRef>
+                          <a:fillRef idx="0">
+                            <a:schemeClr val="dk1"/>
+                          </a:fillRef>
+                          <a:effectRef idx="0">
+                            <a:schemeClr val="dk1"/>
+                          </a:effectRef>
+                          <a:fontRef idx="minor">
+                            <a:schemeClr val="tx1"/>
+                          </a:fontRef>
+                        </wps:style>
+                        <wps:bodyPr/>
+                      </wps:wsp>
+                      <wps:wsp>
+                        <wps:cNvPr id="66" name="Conector reto 66"/>
+                        <wps:cNvCnPr/>
+                        <wps:spPr>
+                          <a:xfrm>
+                            <a:off x="1014040" y="786575"/>
+                            <a:ext cx="543425" cy="86146"/>
+                          </a:xfrm>
+                          <a:prstGeom prst="line">
+                            <a:avLst/>
+                          </a:prstGeom>
+                          <a:ln w="19050">
+                            <a:solidFill>
+                              <a:schemeClr val="accent6">
+                                <a:lumMod val="75000"/>
+                              </a:schemeClr>
+                            </a:solidFill>
+                            <a:prstDash val="dash"/>
+                          </a:ln>
+                        </wps:spPr>
+                        <wps:style>
+                          <a:lnRef idx="1">
+                            <a:schemeClr val="dk1"/>
+                          </a:lnRef>
+                          <a:fillRef idx="0">
+                            <a:schemeClr val="dk1"/>
+                          </a:fillRef>
+                          <a:effectRef idx="0">
+                            <a:schemeClr val="dk1"/>
+                          </a:effectRef>
+                          <a:fontRef idx="minor">
+                            <a:schemeClr val="tx1"/>
+                          </a:fontRef>
+                        </wps:style>
+                        <wps:bodyPr/>
+                      </wps:wsp>
+                      <wps:wsp>
+                        <wps:cNvPr id="68" name="Retângulo Arredondado 68"/>
+                        <wps:cNvSpPr/>
+                        <wps:spPr>
+                          <a:xfrm>
+                            <a:off x="1707051" y="47707"/>
+                            <a:ext cx="773755" cy="364105"/>
+                          </a:xfrm>
+                          <a:prstGeom prst="roundRect">
+                            <a:avLst/>
+                          </a:prstGeom>
+                          <a:ln w="12700">
+                            <a:solidFill>
+                              <a:schemeClr val="accent3">
+                                <a:lumMod val="75000"/>
+                              </a:schemeClr>
+                            </a:solidFill>
+                          </a:ln>
+                        </wps:spPr>
+                        <wps:style>
+                          <a:lnRef idx="2">
+                            <a:schemeClr val="dk1"/>
+                          </a:lnRef>
+                          <a:fillRef idx="1">
+                            <a:schemeClr val="lt1"/>
+                          </a:fillRef>
+                          <a:effectRef idx="0">
+                            <a:schemeClr val="dk1"/>
+                          </a:effectRef>
+                          <a:fontRef idx="minor">
+                            <a:schemeClr val="dk1"/>
+                          </a:fontRef>
+                        </wps:style>
+                        <wps:txbx>
+                          <w:txbxContent>
+                            <w:p>
+                              <w:pPr>
+                                <w:jc w:val="center"/>
+                                <w:rPr>
+                                  <w:sz w:val="16"/>
+                                </w:rPr>
+                              </w:pPr>
+                              <w:r>
+                                <w:rPr>
+                                  <w:sz w:val="16"/>
+                                </w:rPr>
+                                <w:t>Estado do controlador</w:t>
+                              </w:r>
+                            </w:p>
+                          </w:txbxContent>
+                        </wps:txbx>
+                        <wps:bodyPr rot="0" spcFirstLastPara="0" vertOverflow="overflow" horzOverflow="overflow" vert="horz" wrap="square" lIns="91440" tIns="45720" rIns="91440" bIns="45720" numCol="1" spcCol="0" rtlCol="0" fromWordArt="0" anchor="ctr" anchorCtr="0" forceAA="0" compatLnSpc="1">
+                          <a:prstTxWarp prst="textNoShape">
+                            <a:avLst/>
+                          </a:prstTxWarp>
+                          <a:noAutofit/>
+                        </wps:bodyPr>
+                      </wps:wsp>
+                      <wps:wsp>
+                        <wps:cNvPr id="69" name="Conector reto 69"/>
+                        <wps:cNvCnPr/>
+                        <wps:spPr>
+                          <a:xfrm>
+                            <a:off x="2528514" y="411924"/>
+                            <a:ext cx="301197" cy="460495"/>
+                          </a:xfrm>
+                          <a:prstGeom prst="line">
+                            <a:avLst/>
+                          </a:prstGeom>
+                          <a:ln w="19050">
+                            <a:solidFill>
+                              <a:schemeClr val="accent3">
+                                <a:lumMod val="60000"/>
+                                <a:lumOff val="40000"/>
+                              </a:schemeClr>
+                            </a:solidFill>
+                            <a:prstDash val="dash"/>
+                          </a:ln>
+                        </wps:spPr>
+                        <wps:style>
+                          <a:lnRef idx="1">
+                            <a:schemeClr val="dk1"/>
+                          </a:lnRef>
+                          <a:fillRef idx="0">
+                            <a:schemeClr val="dk1"/>
+                          </a:fillRef>
+                          <a:effectRef idx="0">
+                            <a:schemeClr val="dk1"/>
+                          </a:effectRef>
+                          <a:fontRef idx="minor">
+                            <a:schemeClr val="tx1"/>
+                          </a:fontRef>
+                        </wps:style>
+                        <wps:bodyPr/>
+                      </wps:wsp>
+                      <wps:wsp>
+                        <wps:cNvPr id="70" name="Retângulo Arredondado 70"/>
+                        <wps:cNvSpPr/>
+                        <wps:spPr>
+                          <a:xfrm>
+                            <a:off x="3845952" y="54115"/>
+                            <a:ext cx="773755" cy="364105"/>
+                          </a:xfrm>
+                          <a:prstGeom prst="roundRect">
+                            <a:avLst/>
+                          </a:prstGeom>
+                          <a:ln w="12700">
+                            <a:solidFill>
+                              <a:schemeClr val="tx2">
+                                <a:lumMod val="60000"/>
+                                <a:lumOff val="40000"/>
+                              </a:schemeClr>
+                            </a:solidFill>
+                          </a:ln>
+                        </wps:spPr>
+                        <wps:style>
+                          <a:lnRef idx="2">
+                            <a:schemeClr val="dk1"/>
+                          </a:lnRef>
+                          <a:fillRef idx="1">
+                            <a:schemeClr val="lt1"/>
+                          </a:fillRef>
+                          <a:effectRef idx="0">
+                            <a:schemeClr val="dk1"/>
+                          </a:effectRef>
+                          <a:fontRef idx="minor">
+                            <a:schemeClr val="dk1"/>
+                          </a:fontRef>
+                        </wps:style>
+                        <wps:txbx>
+                          <w:txbxContent>
+                            <w:p>
+                              <w:pPr>
+                                <w:jc w:val="center"/>
+                                <w:rPr>
+                                  <w:sz w:val="16"/>
+                                </w:rPr>
+                              </w:pPr>
+                              <w:r>
+                                <w:rPr>
+                                  <w:sz w:val="16"/>
+                                </w:rPr>
+                                <w:t>Parâmetros selecionáveis</w:t>
+                              </w:r>
+                            </w:p>
+                          </w:txbxContent>
+                        </wps:txbx>
+                        <wps:bodyPr rot="0" spcFirstLastPara="0" vertOverflow="overflow" horzOverflow="overflow" vert="horz" wrap="square" lIns="91440" tIns="45720" rIns="91440" bIns="45720" numCol="1" spcCol="0" rtlCol="0" fromWordArt="0" anchor="ctr" anchorCtr="0" forceAA="0" compatLnSpc="1">
+                          <a:prstTxWarp prst="textNoShape">
+                            <a:avLst/>
+                          </a:prstTxWarp>
+                          <a:noAutofit/>
+                        </wps:bodyPr>
+                      </wps:wsp>
+                      <wps:wsp>
+                        <wps:cNvPr id="71" name="Conector reto 71"/>
+                        <wps:cNvCnPr/>
+                        <wps:spPr>
+                          <a:xfrm flipH="1">
+                            <a:off x="3267986" y="326080"/>
+                            <a:ext cx="534240" cy="596271"/>
+                          </a:xfrm>
+                          <a:prstGeom prst="line">
+                            <a:avLst/>
+                          </a:prstGeom>
+                          <a:ln w="19050">
+                            <a:solidFill>
+                              <a:schemeClr val="tx2">
+                                <a:lumMod val="75000"/>
+                              </a:schemeClr>
+                            </a:solidFill>
+                            <a:prstDash val="dash"/>
+                          </a:ln>
+                        </wps:spPr>
+                        <wps:style>
+                          <a:lnRef idx="1">
+                            <a:schemeClr val="dk1"/>
+                          </a:lnRef>
+                          <a:fillRef idx="0">
+                            <a:schemeClr val="dk1"/>
+                          </a:fillRef>
+                          <a:effectRef idx="0">
+                            <a:schemeClr val="dk1"/>
+                          </a:effectRef>
+                          <a:fontRef idx="minor">
+                            <a:schemeClr val="tx1"/>
+                          </a:fontRef>
+                        </wps:style>
+                        <wps:bodyPr/>
+                      </wps:wsp>
+                    </wpc:wpc>
+                  </a:graphicData>
+                </a:graphic>
+              </wp:inline>
+            </w:drawing>
+          </mc:Choice>
+          <mc:Fallback>
+            <w:pict>
+              <v:group w14:anchorId="1D8F13A4" id="Tela 14" o:spid="_x0000_s1031" editas="canvas" style="width:368.75pt;height:242.75pt;mso-position-horizontal-relative:char;mso-position-vertical-relative:line" coordsize="46831,30822" o:gfxdata="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">
+                <v:shapetype id="_x0000_t75" coordsize="21600,21600" o:spt="75" o:preferrelative="t" path="m@4@5l@4@11@9@11@9@5xe" filled="f" stroked="f">
+                  <v:stroke joinstyle="miter"/>
+                  <v:formulas>
+                    <v:f eqn="if lineDrawn pixelLineWidth 0"/>
+                    <v:f eqn="sum @0 1 0"/>
+                    <v:f eqn="sum 0 0 @1"/>
+                    <v:f eqn="prod @2 1 2"/>
+                    <v:f eqn="prod @3 21600 pixelWidth"/>
+                    <v:f eqn="prod @3 21600 pixelHeight"/>
+                    <v:f eqn="sum @0 0 1"/>
+                    <v:f eqn="prod @6 1 2"/>
+                    <v:f eqn="prod @7 21600 pixelWidth"/>
+                    <v:f eqn="sum @8 21600 0"/>
+                    <v:f eqn="prod @7 21600 pixelHeight"/>
+                    <v:f eqn="sum @10 21600 0"/>
+                  </v:formulas>
+                  <v:path o:extrusionok="f" gradientshapeok="t" o:connecttype="rect"/>
+                  <o:lock v:ext="edit" aspectratio="t"/>
+                </v:shapetype>
+                <v:shape id="_x0000_s1032" type="#_x0000_t75" style="position:absolute;width:46831;height:30822;visibility:visible;mso-wrap-style:square">
+                  <v:fill o:detectmouseclick="t"/>
+                  <v:path o:connecttype="none"/>
+                </v:shape>
+                <v:shape id="Imagem 16" o:spid="_x0000_s1033" type="#_x0000_t75" style="position:absolute;left:10877;top:4119;width:32248;height:21246;visibility:visible;mso-wrap-style:square" o:gfxdata="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">
+                  <v:imagedata r:id="rId18" o:title="" croptop="4631f" cropbottom="4975f" cropleft="4263f" cropright="4184f"/>
+                  <v:path arrowok="t"/>
+                </v:shape>
+                <v:roundrect id="Retângulo Arredondado 18" o:spid="_x0000_s1034" style="position:absolute;left:18722;top:25465;width:8976;height:4992;visibility:visible;mso-wrap-style:square;v-text-anchor:middle" arcsize="10923f" o:gfxdata="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" fillcolor="white [3201]" strokecolor="#943634 [2405]" strokeweight="1pt">
+                  <v:textbox>
+                    <w:txbxContent>
+                      <w:p>
+                        <w:pPr>
+                          <w:jc w:val="center"/>
+                          <w:rPr>
+                            <w:sz w:val="16"/>
+                          </w:rPr>
+                        </w:pPr>
+                        <w:r>
+                          <w:rPr>
+                            <w:sz w:val="16"/>
+                          </w:rPr>
+                          <w:t>Conector</w:t>
+                        </w:r>
+                        <w:r>
+                          <w:rPr>
+                            <w:sz w:val="16"/>
+                          </w:rPr>
+                          <w:t xml:space="preserve"> </w:t>
+                        </w:r>
+                        <w:r>
+                          <w:rPr>
+                            <w:sz w:val="16"/>
+                          </w:rPr>
+                          <w:t>de</w:t>
+                        </w:r>
+                        <w:r>
+                          <w:rPr>
+                            <w:sz w:val="16"/>
+                          </w:rPr>
+                          <w:t xml:space="preserve"> visualização no computador</w:t>
+                        </w:r>
+                      </w:p>
+                    </w:txbxContent>
+                  </v:textbox>
+                </v:roundrect>
+                <v:line id="Conector reto 19" o:spid="_x0000_s1035" style="position:absolute;flip:y;visibility:visible;mso-wrap-style:square" from="25774,22462" to="27499,25147" o:connectortype="straight" o:gfxdata="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" strokecolor="#943634 [2405]" strokeweight="1.5pt">
+                  <v:stroke dashstyle="dash"/>
+                </v:line>
+                <v:roundrect id="Retângulo Arredondado 49" o:spid="_x0000_s1036" style="position:absolute;left:34672;top:25547;width:10490;height:4992;visibility:visible;mso-wrap-style:square;v-text-anchor:middle" arcsize="10923f" o:gfxdata="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" fillcolor="white [3201]" strokecolor="#365f91 [2404]" strokeweight="1pt">
+                  <v:textbox>
+                    <w:txbxContent>
+                      <w:p>
+                        <w:pPr>
+                          <w:jc w:val="center"/>
+                          <w:rPr>
+                            <w:sz w:val="16"/>
+                          </w:rPr>
+                        </w:pPr>
+                        <w:r>
+                          <w:rPr>
+                            <w:sz w:val="16"/>
+                          </w:rPr>
+                          <w:t>Conector</w:t>
+                        </w:r>
+                        <w:r>
+                          <w:rPr>
+                            <w:sz w:val="16"/>
+                          </w:rPr>
+                          <w:t xml:space="preserve"> para o módulo de aquisição de tensão</w:t>
+                        </w:r>
+                      </w:p>
+                    </w:txbxContent>
+                  </v:textbox>
+                </v:roundrect>
+                <v:line id="Conector reto 53" o:spid="_x0000_s1037" style="position:absolute;flip:x y;visibility:visible;mso-wrap-style:square" from="38024,22053" to="40007,25124" o:connectortype="straight" o:gfxdata="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" strokecolor="#365f91 [2404]" strokeweight="1.5pt">
+                  <v:stroke dashstyle="dash"/>
+                </v:line>
+                <v:roundrect id="Retângulo Arredondado 61" o:spid="_x0000_s1038" style="position:absolute;left:477;top:15076;width:8975;height:4992;visibility:visible;mso-wrap-style:square;v-text-anchor:middle" arcsize="10923f" o:gfxdata="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" fillcolor="white [3201]" strokecolor="#5f497a [2407]" strokeweight="1pt">
+                  <v:textbox>
+                    <w:txbxContent>
+                      <w:p>
+                        <w:pPr>
+                          <w:jc w:val="center"/>
+                          <w:rPr>
+                            <w:sz w:val="16"/>
+                          </w:rPr>
+                        </w:pPr>
+                        <w:r>
+                          <w:rPr>
+                            <w:sz w:val="16"/>
+                          </w:rPr>
+                          <w:t xml:space="preserve">Encoder de </w:t>
+                        </w:r>
+                        <w:r>
+                          <w:rPr>
+                            <w:sz w:val="16"/>
+                          </w:rPr>
+                          <w:t xml:space="preserve">navegação e </w:t>
+                        </w:r>
+                        <w:r>
+                          <w:rPr>
+                            <w:sz w:val="16"/>
+                          </w:rPr>
+                          <w:t>ajuste</w:t>
+                        </w:r>
+                        <w:r>
+                          <w:rPr>
+                            <w:sz w:val="16"/>
+                          </w:rPr>
+                          <w:t>s</w:t>
+                        </w:r>
+                      </w:p>
+                    </w:txbxContent>
+                  </v:textbox>
+                </v:roundrect>
+                <v:roundrect id="Retângulo Arredondado 65" o:spid="_x0000_s1039" style="position:absolute;left:583;top:5500;width:8976;height:4993;visibility:visible;mso-wrap-style:square;v-text-anchor:middle" arcsize="10923f" o:gfxdata="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" fillcolor="white [3201]" strokecolor="#e36c0a [2409]" strokeweight="1pt">
+                  <v:textbox>
+                    <w:txbxContent>
+                      <w:p>
+                        <w:pPr>
+                          <w:jc w:val="center"/>
+                          <w:rPr>
+                            <w:sz w:val="16"/>
+                          </w:rPr>
+                        </w:pPr>
+                        <w:r>
+                          <w:rPr>
+                            <w:sz w:val="16"/>
+                          </w:rPr>
+                          <w:t>Chave de liga/desliga do equipamento</w:t>
+                        </w:r>
+                      </w:p>
+                    </w:txbxContent>
+                  </v:textbox>
+                </v:roundrect>
+                <v:shape id="Imagem 67" o:spid="_x0000_s1040" type="#_x0000_t75" style="position:absolute;left:13039;top:17675;width:9929;height:6222;visibility:visible;mso-wrap-style:square" o:gfxdata="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">
+                  <v:imagedata r:id="rId18" o:title="" croptop="40300f" cropbottom="8854f" cropleft="9663f" cropright="38295f"/>
+                </v:shape>
+                <v:roundrect id="Retângulo Arredondado 20" o:spid="_x0000_s1041" style="position:absolute;left:13596;top:12245;width:7792;height:11652;visibility:visible;mso-wrap-style:square;v-text-anchor:middle" arcsize="9242f" o:gfxdata="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" filled="f" strokecolor="#a5a5a5 [2092]">
+                  <v:stroke dashstyle="dash"/>
+                </v:roundrect>
+                <v:line id="Conector reto 63" o:spid="_x0000_s1042" style="position:absolute;flip:y;visibility:visible;mso-wrap-style:square" from="9913,16187" to="15018,17253" o:connectortype="straight" o:gfxdata="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" strokecolor="#5f497a [2407]" strokeweight="1.5pt">
+                  <v:stroke dashstyle="dash"/>
+                </v:line>
+                <v:line id="Conector reto 66" o:spid="_x0000_s1043" style="position:absolute;visibility:visible;mso-wrap-style:square" from="10140,7865" to="15574,8727" o:connectortype="straight" o:gfxdata="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" strokecolor="#e36c0a [2409]" strokeweight="1.5pt">
+                  <v:stroke dashstyle="dash"/>
+                </v:line>
+                <v:roundrect id="Retângulo Arredondado 68" o:spid="_x0000_s1044" style="position:absolute;left:17070;top:477;width:7738;height:3641;visibility:visible;mso-wrap-style:square;v-text-anchor:middle" arcsize="10923f" o:gfxdata="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" fillcolor="white [3201]" strokecolor="#76923c [2406]" strokeweight="1pt">
+                  <v:textbox>
+                    <w:txbxContent>
+                      <w:p>
+                        <w:pPr>
+                          <w:jc w:val="center"/>
+                          <w:rPr>
+                            <w:sz w:val="16"/>
+                          </w:rPr>
+                        </w:pPr>
+                        <w:r>
+                          <w:rPr>
+                            <w:sz w:val="16"/>
+                          </w:rPr>
+                          <w:t>Estado do controlador</w:t>
+                        </w:r>
+                      </w:p>
+                    </w:txbxContent>
+                  </v:textbox>
+                </v:roundrect>
+                <v:line id="Conector reto 69" o:spid="_x0000_s1045" style="position:absolute;visibility:visible;mso-wrap-style:square" from="25285,4119" to="28297,8724" o:connectortype="straight" o:gfxdata="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" strokecolor="#c2d69b [1942]" strokeweight="1.5pt">
+                  <v:stroke dashstyle="dash"/>
+                </v:line>
+                <v:roundrect id="Retângulo Arredondado 70" o:spid="_x0000_s1046" style="position:absolute;left:38459;top:541;width:7738;height:3641;visibility:visible;mso-wrap-style:square;v-text-anchor:middle" arcsize="10923f" o:gfxdata="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" fillcolor="white [3201]" strokecolor="#548dd4 [1951]" strokeweight="1pt">
+                  <v:textbox>
+                    <w:txbxContent>
+                      <w:p>
+                        <w:pPr>
+                          <w:jc w:val="center"/>
+                          <w:rPr>
+                            <w:sz w:val="16"/>
+                          </w:rPr>
+                        </w:pPr>
+                        <w:r>
+                          <w:rPr>
+                            <w:sz w:val="16"/>
+                          </w:rPr>
+                          <w:t>Parâmetros selecionáveis</w:t>
+                        </w:r>
+                      </w:p>
+                    </w:txbxContent>
+                  </v:textbox>
+                </v:roundrect>
+                <v:line id="Conector reto 71" o:spid="_x0000_s1047" style="position:absolute;flip:x;visibility:visible;mso-wrap-style:square" from="32679,3260" to="38022,9223" o:connectortype="straight" o:gfxdata="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" strokecolor="#17365d [2415]" strokeweight="1.5pt">
+                  <v:stroke dashstyle="dash"/>
+                </v:line>
+                <w10:anchorlock/>
+              </v:group>
+            </w:pict>
+          </mc:Fallback>
+        </mc:AlternateContent>
+      </w:r>
+    </w:p>
+    <w:p>
+      <w:pPr>
+        <w:pStyle w:val="Legenda"/>
+      </w:pPr>
+      <w:r>
+        <w:t xml:space="preserve">Figura </w:t>
+      </w:r>
+      <w:fldSimple w:instr=" SEQ Figura \* ARABIC ">
+        <w:r>
+          <w:rPr>
+            <w:noProof/>
+          </w:rPr>
+          <w:t>3</w:t>
+        </w:r>
+      </w:fldSimple>
+      <w:r>
+        <w:t xml:space="preserve"> – </w:t>
+      </w:r>
+      <w:r>
+        <w:t>IHM do MotoAVC.</w:t>
+      </w:r>
+      <w:bookmarkStart w:id="6" w:name="_GoBack"/>
+      <w:bookmarkEnd w:id="6"/>
+    </w:p>
+    <w:p>
+      <w:pPr>
+        <w:pStyle w:val="Titulo1"/>
+      </w:pPr>
+      <w:bookmarkStart w:id="7" w:name="_Toc72858545"/>
+      <w:r>
+        <w:lastRenderedPageBreak/>
+        <w:t>MODOS DE OPERAÇÃO</w:t>
+      </w:r>
+      <w:bookmarkEnd w:id="7"/>
+    </w:p>
+    <w:p>
+      <w:pPr>
+        <w:pStyle w:val="Corpodotexto"/>
+      </w:pPr>
+    </w:p>
+    <w:p>
+      <w:pPr>
         <w:pStyle w:val="Titulo2"/>
       </w:pPr>
-      <w:bookmarkStart w:id="8" w:name="_Toc71140334"/>
-      <w:r>
-        <w:t>MODO</w:t>
-      </w:r>
-      <w:r>
-        <w:t>S</w:t>
-      </w:r>
-      <w:r>
-        <w:t xml:space="preserve"> MIG</w:t>
+      <w:bookmarkStart w:id="8" w:name="_Toc72858546"/>
+      <w:r>
+        <w:t>MODOS TIG</w:t>
       </w:r>
       <w:bookmarkEnd w:id="8"/>
     </w:p>
@@ -1723,11 +2931,36 @@
     </w:p>
     <w:p>
       <w:pPr>
+        <w:pStyle w:val="Titulo2"/>
+      </w:pPr>
+      <w:bookmarkStart w:id="9" w:name="_Toc72858547"/>
+      <w:r>
+        <w:t>MODO</w:t>
+      </w:r>
+      <w:r>
+        <w:t>S</w:t>
+      </w:r>
+      <w:r>
+        <w:t xml:space="preserve"> MIG</w:t>
+      </w:r>
+      <w:bookmarkEnd w:id="9"/>
+    </w:p>
+    <w:p>
+      <w:pPr>
+        <w:pStyle w:val="Corpodotexto"/>
+        <w:rPr>
+          <w:lang w:eastAsia="pt-BR"/>
+        </w:rPr>
+      </w:pPr>
+    </w:p>
+    <w:p>
+      <w:pPr>
         <w:pStyle w:val="Titulo1"/>
         <w:rPr>
           <w:lang w:eastAsia="pt-BR"/>
         </w:rPr>
       </w:pPr>
+      <w:bookmarkStart w:id="10" w:name="_Toc72858548"/>
       <w:r>
         <w:rPr>
           <w:lang w:eastAsia="pt-BR"/>
@@ -1735,14 +2968,17 @@
         <w:lastRenderedPageBreak/>
         <w:t>ANEXOS</w:t>
       </w:r>
+      <w:bookmarkEnd w:id="10"/>
     </w:p>
     <w:p>
       <w:pPr>
         <w:pStyle w:val="Titulo2"/>
       </w:pPr>
+      <w:bookmarkStart w:id="11" w:name="_Toc72858549"/>
       <w:r>
         <w:t>CIRCUITOS ELETRÔNICOS</w:t>
       </w:r>
+      <w:bookmarkEnd w:id="11"/>
     </w:p>
     <w:p>
       <w:pPr>
@@ -1771,7 +3007,7 @@
                     <pic:cNvPicPr/>
                   </pic:nvPicPr>
                   <pic:blipFill>
-                    <a:blip r:embed="rId17"/>
+                    <a:blip r:embed="rId19"/>
                     <a:stretch>
                       <a:fillRect/>
                     </a:stretch>
@@ -1804,7 +3040,7 @@
           <w:rPr>
             <w:noProof/>
           </w:rPr>
-          <w:t>3</w:t>
+          <w:t>4</w:t>
         </w:r>
       </w:fldSimple>
       <w:r>
@@ -1836,6 +3072,9 @@
         <w:pStyle w:val="figuranotexto"/>
       </w:pPr>
       <w:r>
+        <w:rPr>
+          <w:lang w:eastAsia="pt-BR"/>
+        </w:rPr>
         <w:drawing>
           <wp:inline distT="0" distB="0" distL="0" distR="0" wp14:anchorId="6F6AE147" wp14:editId="32DE665C">
             <wp:extent cx="5671185" cy="3042285"/>
@@ -1852,7 +3091,7 @@
                     <pic:cNvPicPr/>
                   </pic:nvPicPr>
                   <pic:blipFill>
-                    <a:blip r:embed="rId18"/>
+                    <a:blip r:embed="rId20"/>
                     <a:stretch>
                       <a:fillRect/>
                     </a:stretch>
@@ -1885,7 +3124,7 @@
           <w:rPr>
             <w:noProof/>
           </w:rPr>
-          <w:t>4</w:t>
+          <w:t>5</w:t>
         </w:r>
       </w:fldSimple>
       <w:r>
@@ -1908,10 +3147,10 @@
       </w:r>
     </w:p>
     <w:sectPr>
-      <w:headerReference w:type="even" r:id="rId19"/>
-      <w:headerReference w:type="default" r:id="rId20"/>
-      <w:footerReference w:type="even" r:id="rId21"/>
-      <w:footerReference w:type="default" r:id="rId22"/>
+      <w:headerReference w:type="even" r:id="rId21"/>
+      <w:headerReference w:type="default" r:id="rId22"/>
+      <w:footerReference w:type="even" r:id="rId23"/>
+      <w:footerReference w:type="default" r:id="rId24"/>
       <w:type w:val="continuous"/>
       <w:pgSz w:w="11906" w:h="16838" w:code="9"/>
       <w:pgMar w:top="1701" w:right="1841" w:bottom="1134" w:left="1134" w:header="397" w:footer="397" w:gutter="0"/>
@@ -1975,7 +3214,7 @@
           <w:rPr>
             <w:noProof/>
           </w:rPr>
-          <w:t>2</w:t>
+          <w:t>4</w:t>
         </w:r>
         <w:r>
           <w:fldChar w:fldCharType="end"/>
@@ -2021,7 +3260,7 @@
           <w:rPr>
             <w:noProof/>
           </w:rPr>
-          <w:t>1</w:t>
+          <w:t>3</w:t>
         </w:r>
         <w:r>
           <w:fldChar w:fldCharType="end"/>
@@ -7924,7 +9163,7 @@
 </file>
 
 <file path=customXml/itemProps2.xml><?xml version="1.0" encoding="utf-8"?>
-<ds:datastoreItem xmlns:ds="http://schemas.openxmlformats.org/officeDocument/2006/customXml" ds:itemID="{07DCA0A9-0757-48C6-B4F6-2D7920B5DB88}">
+<ds:datastoreItem xmlns:ds="http://schemas.openxmlformats.org/officeDocument/2006/customXml" ds:itemID="{63CA64AF-38A7-4639-BD88-F63342208196}">
   <ds:schemaRefs>
     <ds:schemaRef ds:uri="http://schemas.openxmlformats.org/officeDocument/2006/bibliography"/>
   </ds:schemaRefs>
@@ -7932,7 +9171,7 @@
 </file>
 
 <file path=customXml/itemProps3.xml><?xml version="1.0" encoding="utf-8"?>
-<ds:datastoreItem xmlns:ds="http://schemas.openxmlformats.org/officeDocument/2006/customXml" ds:itemID="{4CE7D5DF-7E29-4AD9-9294-261A11E80150}">
+<ds:datastoreItem xmlns:ds="http://schemas.openxmlformats.org/officeDocument/2006/customXml" ds:itemID="{EB249B3E-E3B7-403C-B206-9E650258AB37}">
   <ds:schemaRefs>
     <ds:schemaRef ds:uri="http://schemas.openxmlformats.org/officeDocument/2006/bibliography"/>
   </ds:schemaRefs>
@@ -7940,7 +9179,7 @@
 </file>
 
 <file path=customXml/itemProps4.xml><?xml version="1.0" encoding="utf-8"?>
-<ds:datastoreItem xmlns:ds="http://schemas.openxmlformats.org/officeDocument/2006/customXml" ds:itemID="{B5181292-64DC-45F5-9870-07B98E520E05}">
+<ds:datastoreItem xmlns:ds="http://schemas.openxmlformats.org/officeDocument/2006/customXml" ds:itemID="{1C3D56F7-7A50-4E34-AA54-633514B20658}">
   <ds:schemaRefs>
     <ds:schemaRef ds:uri="http://schemas.openxmlformats.org/officeDocument/2006/bibliography"/>
   </ds:schemaRefs>
@@ -7948,7 +9187,7 @@
 </file>
 
 <file path=customXml/itemProps5.xml><?xml version="1.0" encoding="utf-8"?>
-<ds:datastoreItem xmlns:ds="http://schemas.openxmlformats.org/officeDocument/2006/customXml" ds:itemID="{0F8F3A5A-1D74-414B-8446-EDE42D8873DA}">
+<ds:datastoreItem xmlns:ds="http://schemas.openxmlformats.org/officeDocument/2006/customXml" ds:itemID="{07D034B6-B2BF-49A0-AD8D-77E17F680E55}">
   <ds:schemaRefs>
     <ds:schemaRef ds:uri="http://schemas.openxmlformats.org/officeDocument/2006/bibliography"/>
   </ds:schemaRefs>

</xml_diff>